<commit_message>
fixing bugs and changing theme
</commit_message>
<xml_diff>
--- a/CP2_INFO.docx
+++ b/CP2_INFO.docx
@@ -3,252 +3,188 @@
 <w:document xmlns:wpc="http://schemas.microsoft.com/office/word/2010/wordprocessingCanvas" xmlns:cx="http://schemas.microsoft.com/office/drawing/2014/chartex" xmlns:cx1="http://schemas.microsoft.com/office/drawing/2015/9/8/chartex" xmlns:cx2="http://schemas.microsoft.com/office/drawing/2015/10/21/chartex" xmlns:cx3="http://schemas.microsoft.com/office/drawing/2016/5/9/chartex" xmlns:cx4="http://schemas.microsoft.com/office/drawing/2016/5/10/chartex" xmlns:cx5="http://schemas.microsoft.com/office/drawing/2016/5/11/chartex" xmlns:cx6="http://schemas.microsoft.com/office/drawing/2016/5/12/chartex" xmlns:cx7="http://schemas.microsoft.com/office/drawing/2016/5/13/chartex" xmlns:cx8="http://schemas.microsoft.com/office/drawing/2016/5/14/chartex" xmlns:mc="http://schemas.openxmlformats.org/markup-compatibility/2006" xmlns:aink="http://schemas.microsoft.com/office/drawing/2016/ink" xmlns:am3d="http://schemas.microsoft.com/office/drawing/2017/model3d" xmlns:o="urn:schemas-microsoft-com:office:office" xmlns:oel="http://schemas.microsoft.com/office/2019/extlst" xmlns:r="http://schemas.openxmlformats.org/officeDocument/2006/relationships" xmlns:m="http://schemas.openxmlformats.org/officeDocument/2006/math" xmlns:v="urn:schemas-microsoft-com:vml" xmlns:wp14="http://schemas.microsoft.com/office/word/2010/wordprocessingDrawing" xmlns:wp="http://schemas.openxmlformats.org/drawingml/2006/wordprocessingDrawing" xmlns:w10="urn:schemas-microsoft-com:office:word" xmlns:w="http://schemas.openxmlformats.org/wordprocessingml/2006/main" xmlns:w14="http://schemas.microsoft.com/office/word/2010/wordml" xmlns:w15="http://schemas.microsoft.com/office/word/2012/wordml" xmlns:w16cex="http://schemas.microsoft.com/office/word/2018/wordml/cex" xmlns:w16cid="http://schemas.microsoft.com/office/word/2016/wordml/cid" xmlns:w16="http://schemas.microsoft.com/office/word/2018/wordml" xmlns:w16du="http://schemas.microsoft.com/office/word/2023/wordml/word16du" xmlns:w16sdtdh="http://schemas.microsoft.com/office/word/2020/wordml/sdtdatahash" xmlns:w16se="http://schemas.microsoft.com/office/word/2015/wordml/symex" xmlns:wpg="http://schemas.microsoft.com/office/word/2010/wordprocessingGroup" xmlns:wpi="http://schemas.microsoft.com/office/word/2010/wordprocessingInk" xmlns:wne="http://schemas.microsoft.com/office/word/2006/wordml" xmlns:wps="http://schemas.microsoft.com/office/word/2010/wordprocessingShape" mc:Ignorable="w14 w15 w16se w16cid w16 w16cex w16sdtdh wp14">
   <w:body>
     <w:p>
-      <w:r>
-        <w:t>Conjunto de Dados Iris:</w:t>
-      </w:r>
-    </w:p>
-    <w:p/>
-    <w:p>
-      <w:r>
-        <w:t xml:space="preserve">Origem: O conjunto de dados Iris é um conjunto clássico que está disponível na biblioteca </w:t>
-      </w:r>
-      <w:proofErr w:type="spellStart"/>
-      <w:r>
-        <w:t>Scikit-Learn</w:t>
-      </w:r>
-      <w:proofErr w:type="spellEnd"/>
-      <w:r>
-        <w:t xml:space="preserve"> e também em outros repositórios de dados. Ele é frequentemente usado para fins de treinamento em aprendizado de máquina.</w:t>
-      </w:r>
-    </w:p>
-    <w:p/>
-    <w:p>
-      <w:r>
-        <w:t>Nome: Conjunto de dados Iris.</w:t>
-      </w:r>
-    </w:p>
-    <w:p/>
-    <w:p>
-      <w:r>
-        <w:t xml:space="preserve">Tamanho: O conjunto de dados Iris é pequeno, com cerca de alguns </w:t>
-      </w:r>
-      <w:proofErr w:type="spellStart"/>
-      <w:r>
-        <w:t>kilobytes</w:t>
-      </w:r>
-      <w:proofErr w:type="spellEnd"/>
-      <w:r>
-        <w:t>.</w:t>
-      </w:r>
-    </w:p>
-    <w:p/>
-    <w:p>
-      <w:r>
-        <w:t>Quantidade de Registros: Possui 150 registros, que representam medidas de flores de três espécies diferentes.</w:t>
-      </w:r>
-    </w:p>
-    <w:p/>
-    <w:p>
-      <w:r>
-        <w:t>Linhas x Colunas: Contém 150 linhas (amostras) e 5 colunas. Quatro colunas representam características das flores (comprimento e largura da sépala, comprimento e largura da pétala), e a quinta coluna representa o rótulo da espécie.</w:t>
-      </w:r>
-    </w:p>
-    <w:p/>
-    <w:p>
-      <w:r>
-        <w:t>Dados Faltantes: Não há dados faltantes no conjunto de dados Iris. É um conjunto de dados limpo e pronto para uso.</w:t>
-      </w:r>
-    </w:p>
-    <w:p/>
-    <w:p>
-      <w:r>
-        <w:t>Pré-Processamento do Conjunto de Dados (</w:t>
-      </w:r>
-      <w:proofErr w:type="spellStart"/>
-      <w:r>
-        <w:t>Feature</w:t>
-      </w:r>
-      <w:proofErr w:type="spellEnd"/>
-      <w:r>
-        <w:t xml:space="preserve"> </w:t>
-      </w:r>
-      <w:proofErr w:type="spellStart"/>
-      <w:r>
-        <w:t>Engineering</w:t>
-      </w:r>
-      <w:proofErr w:type="spellEnd"/>
-      <w:r>
-        <w:t>):</w:t>
-      </w:r>
-    </w:p>
-    <w:p/>
-    <w:p>
-      <w:r>
-        <w:t>No caso do conjunto de dados Iris, não é necessário realizar muitos pré-processamentos. No entanto, algumas etapas típicas de pré-processamento incluem:</w:t>
-      </w:r>
-    </w:p>
-    <w:p/>
-    <w:p>
-      <w:r>
-        <w:t>Criação ou Exclusão de Variáveis: Neste conjunto de dados, não é necessário criar ou excluir variáveis, pois ele já está bem estruturado com as características (</w:t>
-      </w:r>
-      <w:proofErr w:type="spellStart"/>
-      <w:r>
-        <w:t>features</w:t>
-      </w:r>
-      <w:proofErr w:type="spellEnd"/>
-      <w:r>
-        <w:t>) apropriadas.</w:t>
-      </w:r>
-    </w:p>
-    <w:p/>
-    <w:p>
-      <w:r>
-        <w:t>Ajuste de Variável: Não é necessário ajustar variáveis neste conjunto de dados.</w:t>
-      </w:r>
-    </w:p>
-    <w:p/>
-    <w:p>
-      <w:r>
-        <w:t>Normalização ou Padronização: Neste caso, normalizar ou padronizar os dados pode melhorar o desempenho dos modelos, especialmente se forem sensíveis a escalas diferentes. A normalização foi aplicada para que as características tenham média zero e desvio padrão igual a um, como feito no código Python anterior.</w:t>
-      </w:r>
-    </w:p>
-    <w:p/>
-    <w:p>
-      <w:r>
+      <w:pPr>
+        <w:rPr>
+          <w:sz w:val="28"/>
+          <w:szCs w:val="28"/>
+        </w:rPr>
+      </w:pPr>
+      <w:r>
+        <w:rPr>
+          <w:sz w:val="28"/>
+          <w:szCs w:val="28"/>
+        </w:rPr>
+        <w:t>Resumo</w:t>
+      </w:r>
+    </w:p>
+    <w:p/>
+    <w:p>
+      <w:r>
+        <w:t>O objetivo do modelo selecionado, que é um modelo Random Forest de classificação, considerando a estrutura do conjunto de dados Breast Cancer Wisconsin, é solucionar a tarefa de diagnóstico de câncer de mama. O conjunto de dados contém informações clínicas e características de biópsias de tumores de mama, juntamente com o diagnóstico (maligno ou benigno).</w:t>
+      </w:r>
+    </w:p>
+    <w:p/>
+    <w:p>
+      <w:r>
+        <w:t>O modelo pretende solucionar o problema de classificar corretamente os tumores de mama em duas categorias principais: maligno e benigno. Esse é um problema crucial na área da saúde, pois a identificação precisa do câncer de mama é fundamental para o tratamento e prognóstico dos pacientes.</w:t>
+      </w:r>
+    </w:p>
+    <w:p/>
+    <w:p>
+      <w:r>
+        <w:t>O modelo Random Forest foi escolhido devido à sua capacidade de lidar com conjuntos de dados complexos e realizar classificações precisas. Ele pode aproveitar as características do conjunto de dados para fazer previsões confiáveis quanto à natureza do tumor, ajudando os profissionais de saúde a tomar decisões informadas.</w:t>
+      </w:r>
+    </w:p>
+    <w:p/>
+    <w:p>
+      <w:r>
+        <w:t>Em resumo, o objetivo do modelo é fornecer um sistema de apoio ao diagnóstico que auxilie médicos e especialistas na identificação precisa do câncer de mama, contribuindo para uma detecção mais precoce e eficaz da doença. Isso pode ter um impacto significativo na qualidade de vida dos pacientes e nas taxas de sobrevivência.</w:t>
+      </w:r>
+    </w:p>
+    <w:p/>
+    <w:p>
+      <w:pPr>
+        <w:rPr>
+          <w:sz w:val="28"/>
+          <w:szCs w:val="28"/>
+        </w:rPr>
+      </w:pPr>
+      <w:r>
+        <w:rPr>
+          <w:sz w:val="28"/>
+          <w:szCs w:val="28"/>
+        </w:rPr>
+        <w:t>Análise e Descrição das Métricas</w:t>
+      </w:r>
+    </w:p>
+    <w:p/>
+    <w:p>
+      <w:r>
+        <w:t>No contexto do diagnóstico de câncer de mama, a ênfase está em minimizar os falsos negativos, uma vez que classificar erroneamente um câncer maligno como benigno pode ter graves consequências. Portanto, o recall é uma métrica crítica nesse cenário.</w:t>
+      </w:r>
+    </w:p>
+    <w:p/>
+    <w:p>
+      <w:r>
+        <w:t>Em resumo, no diagnóstico de câncer de mama, as métricas de precisão, recall e F1-Score são particularmente importantes, uma vez que o foco principal é a detecção de casos malignos. Além disso, a análise da matriz de confusão permite uma visão detalhada do desempenho do modelo em termos de verdadeiros e falsos positivos e negativos. Essas métricas são essenciais para avaliar o quão bem o modelo está realizando a tarefa de classificação de tumores de mama.</w:t>
+      </w:r>
+    </w:p>
+    <w:p/>
+    <w:p/>
+    <w:p>
+      <w:pPr>
+        <w:rPr>
+          <w:sz w:val="28"/>
+          <w:szCs w:val="28"/>
+        </w:rPr>
+      </w:pPr>
+    </w:p>
+    <w:p>
+      <w:pPr>
+        <w:rPr>
+          <w:sz w:val="28"/>
+          <w:szCs w:val="28"/>
+        </w:rPr>
+      </w:pPr>
+      <w:r>
+        <w:rPr>
+          <w:sz w:val="28"/>
+          <w:szCs w:val="28"/>
+        </w:rPr>
         <w:lastRenderedPageBreak/>
-        <w:t>Correlação das Variáveis:</w:t>
-      </w:r>
-    </w:p>
-    <w:p/>
-    <w:p>
-      <w:r>
-        <w:t>A matriz de correlação pode ser plotada para entender a relação entre as características (sépala e pétala) e as espécies de flores (</w:t>
-      </w:r>
-      <w:proofErr w:type="spellStart"/>
-      <w:r>
-        <w:t>setosa</w:t>
-      </w:r>
-      <w:proofErr w:type="spellEnd"/>
-      <w:r>
-        <w:t xml:space="preserve">, versicolor e </w:t>
-      </w:r>
-      <w:proofErr w:type="spellStart"/>
-      <w:r>
-        <w:t>virginica</w:t>
-      </w:r>
-      <w:proofErr w:type="spellEnd"/>
-      <w:r>
-        <w:t>). Esta análise pode ajudar a identificar quais características são mais relevantes para a classificação das espécies.</w:t>
-      </w:r>
-    </w:p>
-    <w:p/>
-    <w:p>
-      <w:r>
-        <w:t xml:space="preserve">Matriz de Confusão e </w:t>
-      </w:r>
-      <w:proofErr w:type="spellStart"/>
-      <w:r>
-        <w:t>Classification</w:t>
-      </w:r>
-      <w:proofErr w:type="spellEnd"/>
-      <w:r>
-        <w:t xml:space="preserve"> Report:</w:t>
-      </w:r>
-    </w:p>
-    <w:p/>
-    <w:p>
-      <w:r>
-        <w:t>Após treinar os modelos (Regressão Logística, Árvore de Decisão e Floresta Aleatória), a matriz de confusão é plotada para cada modelo. A matriz de confusão permite visualizar o desempenho do modelo em termos de verdadeiros positivos, verdadeiros negativos, falsos positivos e falsos negativos.</w:t>
-      </w:r>
-    </w:p>
-    <w:p/>
-    <w:p>
-      <w:r>
-        <w:t xml:space="preserve">O </w:t>
-      </w:r>
-      <w:proofErr w:type="spellStart"/>
-      <w:r>
-        <w:t>classification</w:t>
-      </w:r>
-      <w:proofErr w:type="spellEnd"/>
-      <w:r>
-        <w:t xml:space="preserve"> </w:t>
-      </w:r>
-      <w:proofErr w:type="spellStart"/>
-      <w:r>
-        <w:t>report</w:t>
-      </w:r>
-      <w:proofErr w:type="spellEnd"/>
-      <w:r>
-        <w:t xml:space="preserve"> fornece métricas detalhadas para avaliação do modelo, incluindo precisão, recall e F1-score para cada classe.</w:t>
-      </w:r>
-    </w:p>
-    <w:p/>
-    <w:p>
-      <w:r>
-        <w:t>Análise das Métricas:</w:t>
-      </w:r>
-    </w:p>
-    <w:p/>
-    <w:p>
-      <w:r>
-        <w:t>Precisão: Representa a proporção de predições corretas para uma classe. Quanto mais alta, melhor.</w:t>
-      </w:r>
-    </w:p>
-    <w:p/>
-    <w:p>
-      <w:r>
-        <w:t>Recall: Representa a proporção de instâncias positivas corretamente classificadas. Também é conhecido como sensibilidade.</w:t>
-      </w:r>
-    </w:p>
-    <w:p/>
-    <w:p>
-      <w:r>
-        <w:t>F1-score: É a média harmônica entre precisão e recall. Uma métrica útil quando o desequilíbrio de classe é um problema.</w:t>
-      </w:r>
-    </w:p>
-    <w:p/>
-    <w:p>
-      <w:r>
-        <w:t>Escolha do Modelo:</w:t>
-      </w:r>
-    </w:p>
-    <w:p/>
-    <w:p>
-      <w:r>
-        <w:t>A escolha do modelo depende da análise das métricas. Neste caso, é importante considerar a precisão, recall e F1-score para cada classe (</w:t>
-      </w:r>
-      <w:proofErr w:type="spellStart"/>
-      <w:r>
-        <w:t>setosa</w:t>
-      </w:r>
-      <w:proofErr w:type="spellEnd"/>
-      <w:r>
-        <w:t xml:space="preserve">, versicolor, </w:t>
-      </w:r>
-      <w:proofErr w:type="spellStart"/>
-      <w:r>
-        <w:t>virginica</w:t>
-      </w:r>
-      <w:proofErr w:type="spellEnd"/>
-      <w:r>
-        <w:t>). O modelo que apresentar melhor desempenho em todas as métricas e for mais adequado à tarefa de classificação das espécies de flores Iris deve ser escolhido.</w:t>
-      </w:r>
-    </w:p>
-    <w:p/>
-    <w:p>
-      <w:r>
-        <w:lastRenderedPageBreak/>
-        <w:t xml:space="preserve">Lembrando que a escolha do modelo também pode depender de outros fatores, como tempo de treinamento e </w:t>
-      </w:r>
-      <w:proofErr w:type="spellStart"/>
-      <w:r>
-        <w:t>interpretabilidade</w:t>
-      </w:r>
-      <w:proofErr w:type="spellEnd"/>
-      <w:r>
-        <w:t>, e deve ser justificada com base em todas essas considerações.</w:t>
+        <w:t>Feature engineering</w:t>
+      </w:r>
+    </w:p>
+    <w:p>
+      <w:pPr>
+        <w:rPr>
+          <w:sz w:val="28"/>
+          <w:szCs w:val="28"/>
+        </w:rPr>
+      </w:pPr>
+    </w:p>
+    <w:p>
+      <w:r>
+        <w:t>1. Carregamento do Conjunto de Dados:</w:t>
+      </w:r>
+    </w:p>
+    <w:p>
+      <w:r>
+        <w:t xml:space="preserve">O conjunto de dados Breast Cancer Wisconsin foi carregado a partir da biblioteca </w:t>
+      </w:r>
+      <w:proofErr w:type="gramStart"/>
+      <w:r>
+        <w:t>sklearn.datasets</w:t>
+      </w:r>
+      <w:proofErr w:type="gramEnd"/>
+      <w:r>
+        <w:t>. Ele contém informações clínicas e características de biópsias de tumores de mama.</w:t>
+      </w:r>
+    </w:p>
+    <w:p/>
+    <w:p>
+      <w:r>
+        <w:t>2. Criação de um DataFrame:</w:t>
+      </w:r>
+    </w:p>
+    <w:p>
+      <w:r>
+        <w:t>Os dados foram transformados em um DataFrame do Pandas, tornando-os mais acessíveis para análise e modelagem.</w:t>
+      </w:r>
+    </w:p>
+    <w:p/>
+    <w:p>
+      <w:r>
+        <w:t>3. Verificação de Dados Faltantes:</w:t>
+      </w:r>
+    </w:p>
+    <w:p>
+      <w:r>
+        <w:t>Foi realizada uma verificação para garantir que não houvesse dados faltantes no conjunto de dados. Nenhum dado faltante foi encontrado.</w:t>
+      </w:r>
+    </w:p>
+    <w:p/>
+    <w:p>
+      <w:r>
+        <w:t>4. Criação de Variáveis:</w:t>
+      </w:r>
+    </w:p>
+    <w:p>
+      <w:r>
+        <w:t>Uma nova variável, 'mean_radius_texture', foi criada no conjunto de dados. Essa nova variável é a soma das variáveis 'mean radius' e 'mean texture'. A criação de novas variáveis é uma técnica de feature engineering que pode fornecer informações adicionais aos modelos.</w:t>
+      </w:r>
+    </w:p>
+    <w:p/>
+    <w:p>
+      <w:r>
+        <w:t>5. Exclusão de Variáveis:</w:t>
+      </w:r>
+    </w:p>
+    <w:p>
+      <w:r>
+        <w:t>Duas variáveis, 'worst smoothness' e 'worst symmetry', foram excluídas do conjunto de dados. Isso foi feito com o objetivo de simplificar o conjunto de dados, removendo variáveis que podem não ser relevantes para a tarefa de classificação.</w:t>
+      </w:r>
+    </w:p>
+    <w:p/>
+    <w:p>
+      <w:r>
+        <w:t>6. Ajuste de Variável:</w:t>
+      </w:r>
+    </w:p>
+    <w:p>
+      <w:r>
+        <w:t>A variável 'mean area' foi ajustada elevando-a ao quadrado. Essa etapa de ajuste pode destacar relações específicas entre características ou ampliar o impacto de uma variável no modelo.</w:t>
+      </w:r>
+    </w:p>
+    <w:p/>
+    <w:p>
+      <w:r>
+        <w:t>7. Normalização ou Padronização:</w:t>
+      </w:r>
+    </w:p>
+    <w:p>
+      <w:r>
+        <w:t>Os dados foram normalizados utilizando o StandardScaler da biblioteca sklearn.preprocessing. A normalização é importante para garantir que todas as variáveis tenham a mesma escala, evitando que algumas variáveis dominem outras nos modelos de machine learning.</w:t>
       </w:r>
     </w:p>
     <w:sectPr>

</xml_diff>